<commit_message>
making cloud code into functions
</commit_message>
<xml_diff>
--- a/stimuli/greenEyeIntroduction_neutral_AM.docx
+++ b/stimuli/greenEyeIntroduction_neutral_AM.docx
@@ -60,7 +60,16 @@
           <w:sz w:val="22"/>
           <w:szCs w:val="22"/>
         </w:rPr>
-        <w:t>One the other end is Lee, Arthur’s friend. He is at home and has just returned from the same party.</w:t>
+        <w:t>On</w:t>
+      </w:r>
+      <w:bookmarkStart w:id="0" w:name="_GoBack"/>
+      <w:bookmarkEnd w:id="0"/>
+      <w:r>
+        <w:rPr>
+          <w:sz w:val="22"/>
+          <w:szCs w:val="22"/>
+        </w:rPr>
+        <w:t xml:space="preserve"> the other end is Lee, Arthur’s friend. He is at home and has just returned from the same party.</w:t>
       </w:r>
     </w:p>
     <w:p>
@@ -117,12 +126,21 @@
           <w:szCs w:val="22"/>
         </w:rPr>
       </w:pPr>
-      <w:r>
-        <w:rPr>
-          <w:sz w:val="22"/>
-          <w:szCs w:val="22"/>
-        </w:rPr>
-        <w:t>Some times we will pause the story when</w:t>
+      <w:proofErr w:type="spellStart"/>
+      <w:r>
+        <w:rPr>
+          <w:sz w:val="22"/>
+          <w:szCs w:val="22"/>
+        </w:rPr>
+        <w:t>Some times</w:t>
+      </w:r>
+      <w:proofErr w:type="spellEnd"/>
+      <w:r>
+        <w:rPr>
+          <w:sz w:val="22"/>
+          <w:szCs w:val="22"/>
+        </w:rPr>
+        <w:t xml:space="preserve"> we will pause the story when</w:t>
       </w:r>
       <w:r>
         <w:rPr>
@@ -206,8 +224,6 @@
           <w:szCs w:val="22"/>
         </w:rPr>
       </w:pPr>
-      <w:bookmarkStart w:id="0" w:name="_GoBack"/>
-      <w:bookmarkEnd w:id="0"/>
     </w:p>
     <w:p>
       <w:pPr>

</xml_diff>